<commit_message>
lecture notes finished week 2 and 3 for cmt310
</commit_message>
<xml_diff>
--- a/CMT118 Malware Analysis and Vulnerability Assessment/WEEK 2/Lecture Notes.docx
+++ b/CMT118 Malware Analysis and Vulnerability Assessment/WEEK 2/Lecture Notes.docx
@@ -14,6 +14,14 @@
           <w:shd w:val="clear" w:color="auto" w:fill="FFFFFF"/>
         </w:rPr>
       </w:pPr>
+      <w:r>
+        <w:rPr>
+          <w:rFonts w:cstheme="minorHAnsi"/>
+          <w:sz w:val="21"/>
+          <w:szCs w:val="21"/>
+        </w:rPr>
+        <w:t xml:space="preserve"> </w:t>
+      </w:r>
       <w:r>
         <w:rPr>
           <w:rFonts w:cstheme="minorHAnsi"/>
@@ -802,8 +810,6 @@
           <w:rStyle w:val="IntenseReference"/>
         </w:rPr>
       </w:pPr>
-      <w:bookmarkStart w:id="0" w:name="_GoBack"/>
-      <w:bookmarkEnd w:id="0"/>
       <w:r>
         <w:rPr>
           <w:rStyle w:val="IntenseReference"/>
@@ -922,7 +928,10 @@
       </w:r>
     </w:p>
     <w:p/>
-    <w:p/>
+    <w:p>
+      <w:bookmarkStart w:id="0" w:name="_GoBack"/>
+      <w:bookmarkEnd w:id="0"/>
+    </w:p>
     <w:sectPr>
       <w:headerReference w:type="default" r:id="rId11"/>
       <w:pgSz w:w="11906" w:h="16838"/>
@@ -1218,7 +1227,7 @@
       </w:pPr>
     </w:pPrDefault>
   </w:docDefaults>
-  <w:latentStyles w:defLockedState="0" w:defUIPriority="99" w:defSemiHidden="0" w:defUnhideWhenUsed="0" w:defQFormat="0" w:count="377">
+  <w:latentStyles w:defLockedState="0" w:defUIPriority="99" w:defSemiHidden="0" w:defUnhideWhenUsed="0" w:defQFormat="0" w:count="375">
     <w:lsdException w:name="Normal" w:uiPriority="0" w:qFormat="1"/>
     <w:lsdException w:name="heading 1" w:uiPriority="9" w:qFormat="1"/>
     <w:lsdException w:name="heading 2" w:semiHidden="1" w:uiPriority="9" w:unhideWhenUsed="1" w:qFormat="1"/>
@@ -1594,8 +1603,6 @@
     <w:lsdException w:name="Smart Hyperlink" w:semiHidden="1" w:unhideWhenUsed="1"/>
     <w:lsdException w:name="Hashtag" w:semiHidden="1" w:unhideWhenUsed="1"/>
     <w:lsdException w:name="Unresolved Mention" w:semiHidden="1" w:unhideWhenUsed="1"/>
-    <w:lsdException w:name="Smart Link" w:semiHidden="1" w:unhideWhenUsed="1"/>
-    <w:lsdException w:name="Smart Link Error" w:semiHidden="1" w:unhideWhenUsed="1"/>
   </w:latentStyles>
   <w:style w:type="paragraph" w:default="1" w:styleId="Normal">
     <w:name w:val="Normal"/>

</xml_diff>

<commit_message>
completed malware analysis week 2 notes
</commit_message>
<xml_diff>
--- a/CMT118 Malware Analysis and Vulnerability Assessment/WEEK 2/Lecture Notes.docx
+++ b/CMT118 Malware Analysis and Vulnerability Assessment/WEEK 2/Lecture Notes.docx
@@ -885,8 +885,8 @@
           <w:noProof/>
         </w:rPr>
         <w:drawing>
-          <wp:inline distT="0" distB="0" distL="0" distR="0" wp14:anchorId="52C5EB5F" wp14:editId="0DE37BF3">
-            <wp:extent cx="3570514" cy="1016989"/>
+          <wp:inline distT="0" distB="0" distL="0" distR="0" wp14:anchorId="52C5EB5F" wp14:editId="691342B6">
+            <wp:extent cx="2862943" cy="815451"/>
             <wp:effectExtent l="0" t="0" r="0" b="0"/>
             <wp:docPr id="15" name="Picture 15"/>
             <wp:cNvGraphicFramePr>
@@ -914,7 +914,7 @@
                   <pic:spPr>
                     <a:xfrm>
                       <a:off x="0" y="0"/>
-                      <a:ext cx="3603327" cy="1026335"/>
+                      <a:ext cx="2915213" cy="830339"/>
                     </a:xfrm>
                     <a:prstGeom prst="rect">
                       <a:avLst/>
@@ -927,8 +927,857 @@
         </w:drawing>
       </w:r>
     </w:p>
-    <w:p/>
-    <w:p>
+    <w:p>
+      <w:r>
+        <w:t xml:space="preserve">After you’ve </w:t>
+      </w:r>
+      <w:r>
+        <w:rPr>
+          <w:b/>
+        </w:rPr>
+        <w:t>installed</w:t>
+      </w:r>
+      <w:r>
+        <w:t xml:space="preserve"> your </w:t>
+      </w:r>
+      <w:r>
+        <w:rPr>
+          <w:b/>
+        </w:rPr>
+        <w:t>OS</w:t>
+      </w:r>
+      <w:r>
+        <w:t xml:space="preserve"> and </w:t>
+      </w:r>
+      <w:r>
+        <w:rPr>
+          <w:b/>
+        </w:rPr>
+        <w:t>malware</w:t>
+      </w:r>
+      <w:r>
+        <w:t xml:space="preserve"> </w:t>
+      </w:r>
+      <w:r>
+        <w:rPr>
+          <w:b/>
+        </w:rPr>
+        <w:t>analysis</w:t>
+      </w:r>
+      <w:r>
+        <w:t xml:space="preserve"> </w:t>
+      </w:r>
+      <w:r>
+        <w:rPr>
+          <w:b/>
+        </w:rPr>
+        <w:t>tools</w:t>
+      </w:r>
+      <w:r>
+        <w:t>, and you have</w:t>
+      </w:r>
+      <w:r>
+        <w:t xml:space="preserve"> </w:t>
+      </w:r>
+      <w:r>
+        <w:rPr>
+          <w:b/>
+        </w:rPr>
+        <w:t>configured</w:t>
+      </w:r>
+      <w:r>
+        <w:t xml:space="preserve"> the </w:t>
+      </w:r>
+      <w:r>
+        <w:rPr>
+          <w:b/>
+        </w:rPr>
+        <w:t>network</w:t>
+      </w:r>
+      <w:r>
+        <w:t xml:space="preserve">, </w:t>
+      </w:r>
+      <w:r>
+        <w:rPr>
+          <w:b/>
+          <w:color w:val="FF0000"/>
+        </w:rPr>
+        <w:t>take</w:t>
+      </w:r>
+      <w:r>
+        <w:rPr>
+          <w:color w:val="FF0000"/>
+        </w:rPr>
+        <w:t xml:space="preserve"> </w:t>
+      </w:r>
+      <w:r>
+        <w:rPr>
+          <w:b/>
+          <w:color w:val="FF0000"/>
+        </w:rPr>
+        <w:t>a</w:t>
+      </w:r>
+      <w:r>
+        <w:rPr>
+          <w:color w:val="FF0000"/>
+        </w:rPr>
+        <w:t xml:space="preserve"> </w:t>
+      </w:r>
+      <w:r>
+        <w:rPr>
+          <w:b/>
+          <w:color w:val="FF0000"/>
+        </w:rPr>
+        <w:t>snapshot</w:t>
+      </w:r>
+      <w:r>
+        <w:t xml:space="preserve">. Use that snapshot as your </w:t>
+      </w:r>
+      <w:r>
+        <w:rPr>
+          <w:b/>
+        </w:rPr>
+        <w:t>base</w:t>
+      </w:r>
+      <w:r>
+        <w:t>,</w:t>
+      </w:r>
+      <w:r>
+        <w:t xml:space="preserve"> </w:t>
+      </w:r>
+      <w:r>
+        <w:rPr>
+          <w:b/>
+        </w:rPr>
+        <w:t>clean-slate snapshot</w:t>
+      </w:r>
+      <w:r>
+        <w:t>.</w:t>
+      </w:r>
+    </w:p>
+    <w:p>
+      <w:pPr>
+        <w:autoSpaceDE w:val="0"/>
+        <w:autoSpaceDN w:val="0"/>
+        <w:adjustRightInd w:val="0"/>
+        <w:spacing w:after="0" w:line="240" w:lineRule="auto"/>
+      </w:pPr>
+      <w:r>
+        <w:t>Next, run your malware, complete your analysis, and</w:t>
+      </w:r>
+      <w:r>
+        <w:t xml:space="preserve"> </w:t>
+      </w:r>
+      <w:r>
+        <w:t>then save your data and revert to the base snapshot, so that you can do it all</w:t>
+      </w:r>
+      <w:r>
+        <w:t xml:space="preserve"> </w:t>
+      </w:r>
+      <w:r>
+        <w:t>over again.</w:t>
+      </w:r>
+    </w:p>
+    <w:p>
+      <w:pPr>
+        <w:autoSpaceDE w:val="0"/>
+        <w:autoSpaceDN w:val="0"/>
+        <w:adjustRightInd w:val="0"/>
+        <w:spacing w:after="0" w:line="240" w:lineRule="auto"/>
+      </w:pPr>
+    </w:p>
+    <w:p>
+      <w:pPr>
+        <w:autoSpaceDE w:val="0"/>
+        <w:autoSpaceDN w:val="0"/>
+        <w:adjustRightInd w:val="0"/>
+        <w:spacing w:after="0" w:line="240" w:lineRule="auto"/>
+      </w:pPr>
+      <w:r>
+        <w:t>VMware’s Snapshot Manager allows you to return to any snapshot</w:t>
+      </w:r>
+      <w:r>
+        <w:t xml:space="preserve"> </w:t>
+      </w:r>
+      <w:r>
+        <w:t>at any time, no matter which additional snapshots have been taken since</w:t>
+      </w:r>
+      <w:r>
+        <w:t xml:space="preserve"> </w:t>
+      </w:r>
+      <w:r>
+        <w:t>then or what has happened to the machine.</w:t>
+      </w:r>
+    </w:p>
+    <w:p>
+      <w:pPr>
+        <w:autoSpaceDE w:val="0"/>
+        <w:autoSpaceDN w:val="0"/>
+        <w:adjustRightInd w:val="0"/>
+        <w:spacing w:after="0" w:line="240" w:lineRule="auto"/>
+        <w:rPr>
+          <w:rStyle w:val="IntenseReference"/>
+        </w:rPr>
+      </w:pPr>
+    </w:p>
+    <w:p>
+      <w:pPr>
+        <w:autoSpaceDE w:val="0"/>
+        <w:autoSpaceDN w:val="0"/>
+        <w:adjustRightInd w:val="0"/>
+        <w:spacing w:after="0" w:line="240" w:lineRule="auto"/>
+        <w:rPr>
+          <w:rStyle w:val="IntenseReference"/>
+        </w:rPr>
+      </w:pPr>
+      <w:r>
+        <w:rPr>
+          <w:rStyle w:val="IntenseReference"/>
+        </w:rPr>
+        <w:t>Transferring Files from a Virtual Machine</w:t>
+      </w:r>
+    </w:p>
+    <w:p>
+      <w:pPr>
+        <w:autoSpaceDE w:val="0"/>
+        <w:autoSpaceDN w:val="0"/>
+        <w:adjustRightInd w:val="0"/>
+        <w:spacing w:after="0" w:line="240" w:lineRule="auto"/>
+        <w:rPr>
+          <w:rStyle w:val="IntenseReference"/>
+        </w:rPr>
+      </w:pPr>
+    </w:p>
+    <w:p>
+      <w:pPr>
+        <w:autoSpaceDE w:val="0"/>
+        <w:autoSpaceDN w:val="0"/>
+        <w:adjustRightInd w:val="0"/>
+        <w:spacing w:after="0" w:line="240" w:lineRule="auto"/>
+      </w:pPr>
+      <w:r>
+        <w:t>One drawback of using snapshots is that any work undertaken on the virtual</w:t>
+      </w:r>
+      <w:r>
+        <w:t xml:space="preserve"> </w:t>
+      </w:r>
+      <w:r>
+        <w:t>machine is lost when you revert to an earlier snapshot. You can, however,</w:t>
+      </w:r>
+      <w:r>
+        <w:t xml:space="preserve"> </w:t>
+      </w:r>
+      <w:r>
+        <w:t>save your work before loading the earlier snapshot by transferring any files</w:t>
+      </w:r>
+      <w:r>
+        <w:t xml:space="preserve"> </w:t>
+      </w:r>
+      <w:r>
+        <w:t>that you want to keep to the host OS using VMware’s drag-and-drop feature.</w:t>
+      </w:r>
+      <w:r>
+        <w:t xml:space="preserve"> </w:t>
+      </w:r>
+      <w:r>
+        <w:t>As long as VMware Tools is installed in the guest OS and both systems are</w:t>
+      </w:r>
+      <w:r>
+        <w:t xml:space="preserve"> </w:t>
+      </w:r>
+      <w:r>
+        <w:t>running Windows, you should be able to drag and drop a file directly from</w:t>
+      </w:r>
+      <w:r>
+        <w:t xml:space="preserve"> </w:t>
+      </w:r>
+      <w:r>
+        <w:t>the guest OS to the host OS.</w:t>
+      </w:r>
+    </w:p>
+    <w:p>
+      <w:pPr>
+        <w:autoSpaceDE w:val="0"/>
+        <w:autoSpaceDN w:val="0"/>
+        <w:adjustRightInd w:val="0"/>
+        <w:spacing w:after="0" w:line="240" w:lineRule="auto"/>
+        <w:rPr>
+          <w:rStyle w:val="IntenseReference"/>
+        </w:rPr>
+      </w:pPr>
+      <w:r>
+        <w:rPr>
+          <w:rStyle w:val="IntenseReference"/>
+        </w:rPr>
+        <w:lastRenderedPageBreak/>
+        <w:t>The Risks of Using VMware for Malware Analysis</w:t>
+      </w:r>
+    </w:p>
+    <w:p>
+      <w:pPr>
+        <w:autoSpaceDE w:val="0"/>
+        <w:autoSpaceDN w:val="0"/>
+        <w:adjustRightInd w:val="0"/>
+        <w:spacing w:after="0" w:line="240" w:lineRule="auto"/>
+      </w:pPr>
+    </w:p>
+    <w:p>
+      <w:pPr>
+        <w:autoSpaceDE w:val="0"/>
+        <w:autoSpaceDN w:val="0"/>
+        <w:adjustRightInd w:val="0"/>
+        <w:spacing w:after="0" w:line="240" w:lineRule="auto"/>
+      </w:pPr>
+      <w:r>
+        <w:t xml:space="preserve">Some malware can </w:t>
+      </w:r>
+      <w:r>
+        <w:rPr>
+          <w:b/>
+        </w:rPr>
+        <w:t>detect when it is running within a virtual machine</w:t>
+      </w:r>
+      <w:r>
+        <w:t>, and</w:t>
+      </w:r>
+      <w:r>
+        <w:t xml:space="preserve"> </w:t>
+      </w:r>
+      <w:r>
+        <w:t>many techniques have been published to detect just such a situation. VMware</w:t>
+      </w:r>
+      <w:r>
+        <w:t xml:space="preserve"> </w:t>
+      </w:r>
+      <w:r>
+        <w:t>does not consider this a vulnerability and does not take explicit steps to avoid</w:t>
+      </w:r>
+      <w:r>
+        <w:t xml:space="preserve"> </w:t>
+      </w:r>
+      <w:r>
+        <w:t>detection, but some malware will execute differently when running on a virtual</w:t>
+      </w:r>
+      <w:r>
+        <w:t xml:space="preserve"> </w:t>
+      </w:r>
+      <w:r>
+        <w:t>machine to make life difficult for malware analysts.</w:t>
+      </w:r>
+    </w:p>
+    <w:p>
+      <w:pPr>
+        <w:autoSpaceDE w:val="0"/>
+        <w:autoSpaceDN w:val="0"/>
+        <w:adjustRightInd w:val="0"/>
+        <w:spacing w:after="0" w:line="240" w:lineRule="auto"/>
+      </w:pPr>
+    </w:p>
+    <w:p>
+      <w:pPr>
+        <w:autoSpaceDE w:val="0"/>
+        <w:autoSpaceDN w:val="0"/>
+        <w:adjustRightInd w:val="0"/>
+        <w:spacing w:after="0" w:line="240" w:lineRule="auto"/>
+      </w:pPr>
+      <w:r>
+        <w:t>And, like all software, VMware occasionally has vulnerabilities. These can</w:t>
+      </w:r>
+      <w:r>
+        <w:t xml:space="preserve"> </w:t>
+      </w:r>
+      <w:r>
+        <w:t>be exploited, causing the host OS to crash, or even used to run code on the</w:t>
+      </w:r>
+      <w:r>
+        <w:t xml:space="preserve"> </w:t>
+      </w:r>
+      <w:r>
+        <w:t xml:space="preserve">host OS. </w:t>
+      </w:r>
+    </w:p>
+    <w:p>
+      <w:pPr>
+        <w:autoSpaceDE w:val="0"/>
+        <w:autoSpaceDN w:val="0"/>
+        <w:adjustRightInd w:val="0"/>
+        <w:spacing w:after="0" w:line="240" w:lineRule="auto"/>
+      </w:pPr>
+    </w:p>
+    <w:p>
+      <w:pPr>
+        <w:autoSpaceDE w:val="0"/>
+        <w:autoSpaceDN w:val="0"/>
+        <w:adjustRightInd w:val="0"/>
+        <w:spacing w:after="0" w:line="240" w:lineRule="auto"/>
+      </w:pPr>
+      <w:r>
+        <w:t>Although only few public tools or well-documented ways exist to</w:t>
+      </w:r>
+      <w:r>
+        <w:t xml:space="preserve"> </w:t>
+      </w:r>
+      <w:r>
+        <w:t>exploit VMware, vulnerabilities have been found in the shared folders feature,</w:t>
+      </w:r>
+      <w:r>
+        <w:t xml:space="preserve"> </w:t>
+      </w:r>
+      <w:r>
+        <w:t>and tools have been released to exploit the drag-and-drop functionality.</w:t>
+      </w:r>
+    </w:p>
+    <w:p>
+      <w:pPr>
+        <w:autoSpaceDE w:val="0"/>
+        <w:autoSpaceDN w:val="0"/>
+        <w:adjustRightInd w:val="0"/>
+        <w:spacing w:after="0" w:line="240" w:lineRule="auto"/>
+      </w:pPr>
+    </w:p>
+    <w:p>
+      <w:pPr>
+        <w:autoSpaceDE w:val="0"/>
+        <w:autoSpaceDN w:val="0"/>
+        <w:adjustRightInd w:val="0"/>
+        <w:spacing w:after="0" w:line="240" w:lineRule="auto"/>
+        <w:rPr>
+          <w:rStyle w:val="IntenseReference"/>
+        </w:rPr>
+      </w:pPr>
+      <w:r>
+        <w:rPr>
+          <w:rStyle w:val="IntenseReference"/>
+        </w:rPr>
+        <w:t>Record/Replay: Running Your Computer in Reverse</w:t>
+      </w:r>
+    </w:p>
+    <w:p>
+      <w:pPr>
+        <w:autoSpaceDE w:val="0"/>
+        <w:autoSpaceDN w:val="0"/>
+        <w:adjustRightInd w:val="0"/>
+        <w:spacing w:after="0" w:line="240" w:lineRule="auto"/>
+        <w:rPr>
+          <w:rStyle w:val="IntenseReference"/>
+        </w:rPr>
+      </w:pPr>
+    </w:p>
+    <w:p>
+      <w:pPr>
+        <w:autoSpaceDE w:val="0"/>
+        <w:autoSpaceDN w:val="0"/>
+        <w:adjustRightInd w:val="0"/>
+        <w:spacing w:after="0" w:line="240" w:lineRule="auto"/>
+      </w:pPr>
+      <w:r>
+        <w:t xml:space="preserve">One of VMware’s more interesting features is </w:t>
+      </w:r>
+      <w:r>
+        <w:rPr>
+          <w:b/>
+        </w:rPr>
+        <w:t>record/replay</w:t>
+      </w:r>
+      <w:r>
+        <w:t>. This feature in</w:t>
+      </w:r>
+      <w:r>
+        <w:t xml:space="preserve"> </w:t>
+      </w:r>
+      <w:r>
+        <w:t xml:space="preserve">VMware Workstation </w:t>
+      </w:r>
+      <w:r>
+        <w:rPr>
+          <w:b/>
+        </w:rPr>
+        <w:t>records everything</w:t>
+      </w:r>
+      <w:r>
+        <w:t xml:space="preserve"> </w:t>
+      </w:r>
+      <w:r>
+        <w:rPr>
+          <w:b/>
+        </w:rPr>
+        <w:t>that</w:t>
+      </w:r>
+      <w:r>
+        <w:t xml:space="preserve"> </w:t>
+      </w:r>
+      <w:r>
+        <w:rPr>
+          <w:b/>
+        </w:rPr>
+        <w:t>happens</w:t>
+      </w:r>
+      <w:r>
+        <w:t xml:space="preserve"> so that you can </w:t>
+      </w:r>
+      <w:r>
+        <w:rPr>
+          <w:b/>
+        </w:rPr>
+        <w:t>replay the recording at a later time</w:t>
+      </w:r>
+      <w:r>
+        <w:t xml:space="preserve">. The recording offers </w:t>
+      </w:r>
+      <w:r>
+        <w:rPr>
+          <w:b/>
+        </w:rPr>
+        <w:t>100 percent fidelity</w:t>
+      </w:r>
+      <w:r>
+        <w:t xml:space="preserve">; </w:t>
+      </w:r>
+      <w:r>
+        <w:rPr>
+          <w:b/>
+        </w:rPr>
+        <w:t>every</w:t>
+      </w:r>
+      <w:r>
+        <w:t xml:space="preserve"> </w:t>
+      </w:r>
+      <w:r>
+        <w:rPr>
+          <w:b/>
+        </w:rPr>
+        <w:t>instruction</w:t>
+      </w:r>
+      <w:r>
+        <w:t xml:space="preserve"> that executed during the original recording </w:t>
+      </w:r>
+      <w:r>
+        <w:rPr>
+          <w:b/>
+        </w:rPr>
+        <w:t>is</w:t>
+      </w:r>
+      <w:r>
+        <w:t xml:space="preserve"> </w:t>
+      </w:r>
+      <w:r>
+        <w:rPr>
+          <w:b/>
+        </w:rPr>
+        <w:t>executed</w:t>
+      </w:r>
+      <w:r>
+        <w:t xml:space="preserve"> </w:t>
+      </w:r>
+      <w:r>
+        <w:rPr>
+          <w:b/>
+        </w:rPr>
+        <w:t>during</w:t>
+      </w:r>
+      <w:r>
+        <w:t xml:space="preserve"> a</w:t>
+      </w:r>
+      <w:r>
+        <w:t xml:space="preserve"> </w:t>
+      </w:r>
+      <w:r>
+        <w:rPr>
+          <w:b/>
+        </w:rPr>
+        <w:t>replay</w:t>
+      </w:r>
+      <w:r>
+        <w:t xml:space="preserve">. </w:t>
+      </w:r>
+    </w:p>
+    <w:p>
+      <w:pPr>
+        <w:autoSpaceDE w:val="0"/>
+        <w:autoSpaceDN w:val="0"/>
+        <w:adjustRightInd w:val="0"/>
+        <w:spacing w:after="0" w:line="240" w:lineRule="auto"/>
+      </w:pPr>
+    </w:p>
+    <w:p>
+      <w:pPr>
+        <w:autoSpaceDE w:val="0"/>
+        <w:autoSpaceDN w:val="0"/>
+        <w:adjustRightInd w:val="0"/>
+        <w:spacing w:after="0" w:line="240" w:lineRule="auto"/>
+      </w:pPr>
+      <w:r>
+        <w:t xml:space="preserve">Even if the recording includes a </w:t>
+      </w:r>
+      <w:r>
+        <w:rPr>
+          <w:b/>
+        </w:rPr>
+        <w:t>one-in-a-million race condition that you can’t replicate</w:t>
+      </w:r>
+      <w:r>
+        <w:t xml:space="preserve">, </w:t>
+      </w:r>
+      <w:r>
+        <w:rPr>
+          <w:b/>
+        </w:rPr>
+        <w:t>it</w:t>
+      </w:r>
+      <w:r>
+        <w:t xml:space="preserve"> </w:t>
+      </w:r>
+      <w:r>
+        <w:rPr>
+          <w:b/>
+        </w:rPr>
+        <w:t>will be</w:t>
+      </w:r>
+      <w:r>
+        <w:t xml:space="preserve"> </w:t>
+      </w:r>
+      <w:r>
+        <w:rPr>
+          <w:b/>
+        </w:rPr>
+        <w:t>included in the replay</w:t>
+      </w:r>
+      <w:r>
+        <w:t>.</w:t>
+      </w:r>
+      <w:r>
+        <w:t xml:space="preserve"> </w:t>
+      </w:r>
+      <w:r>
+        <w:t xml:space="preserve">VMware also has a </w:t>
+      </w:r>
+      <w:r>
+        <w:rPr>
+          <w:b/>
+        </w:rPr>
+        <w:t>movie-capture feature</w:t>
+      </w:r>
+      <w:r>
+        <w:t xml:space="preserve"> that </w:t>
+      </w:r>
+      <w:r>
+        <w:rPr>
+          <w:b/>
+        </w:rPr>
+        <w:t>records</w:t>
+      </w:r>
+      <w:r>
+        <w:t xml:space="preserve"> </w:t>
+      </w:r>
+      <w:r>
+        <w:rPr>
+          <w:b/>
+        </w:rPr>
+        <w:t>only</w:t>
+      </w:r>
+      <w:r>
+        <w:t xml:space="preserve"> the </w:t>
+      </w:r>
+      <w:r>
+        <w:rPr>
+          <w:b/>
+        </w:rPr>
+        <w:t>video</w:t>
+      </w:r>
+      <w:r>
+        <w:t xml:space="preserve"> </w:t>
+      </w:r>
+      <w:r>
+        <w:rPr>
+          <w:b/>
+        </w:rPr>
+        <w:t>output</w:t>
+      </w:r>
+      <w:r>
+        <w:t>,</w:t>
+      </w:r>
+      <w:r>
+        <w:t xml:space="preserve"> </w:t>
+      </w:r>
+      <w:r>
+        <w:t xml:space="preserve">but </w:t>
+      </w:r>
+      <w:r>
+        <w:rPr>
+          <w:b/>
+        </w:rPr>
+        <w:t>record/replay</w:t>
+      </w:r>
+      <w:r>
+        <w:t xml:space="preserve"> actually </w:t>
+      </w:r>
+      <w:r>
+        <w:rPr>
+          <w:b/>
+        </w:rPr>
+        <w:t>executes</w:t>
+      </w:r>
+      <w:r>
+        <w:t xml:space="preserve"> the </w:t>
+      </w:r>
+      <w:r>
+        <w:rPr>
+          <w:b/>
+        </w:rPr>
+        <w:t>CPU</w:t>
+      </w:r>
+      <w:r>
+        <w:t xml:space="preserve"> </w:t>
+      </w:r>
+      <w:r>
+        <w:rPr>
+          <w:b/>
+        </w:rPr>
+        <w:t>instructions</w:t>
+      </w:r>
+      <w:r>
+        <w:t xml:space="preserve"> of the </w:t>
+      </w:r>
+      <w:r>
+        <w:rPr>
+          <w:b/>
+        </w:rPr>
+        <w:t>OS</w:t>
+      </w:r>
+      <w:r>
+        <w:t xml:space="preserve"> and</w:t>
+      </w:r>
+      <w:r>
+        <w:t xml:space="preserve"> </w:t>
+      </w:r>
+      <w:r>
+        <w:rPr>
+          <w:b/>
+        </w:rPr>
+        <w:t>programs</w:t>
+      </w:r>
+      <w:r>
+        <w:t>. And, unlike a</w:t>
+      </w:r>
+      <w:r>
+        <w:t xml:space="preserve"> </w:t>
+      </w:r>
+      <w:r>
+        <w:t xml:space="preserve">movie, </w:t>
+      </w:r>
+      <w:r>
+        <w:rPr>
+          <w:b/>
+        </w:rPr>
+        <w:t>you can interrupt the execution</w:t>
+      </w:r>
+      <w:r>
+        <w:t xml:space="preserve"> </w:t>
+      </w:r>
+      <w:r>
+        <w:rPr>
+          <w:b/>
+        </w:rPr>
+        <w:t>at any point</w:t>
+      </w:r>
+      <w:r>
+        <w:t xml:space="preserve"> </w:t>
+      </w:r>
+      <w:r>
+        <w:t xml:space="preserve">to </w:t>
+      </w:r>
+      <w:r>
+        <w:rPr>
+          <w:b/>
+        </w:rPr>
+        <w:t>interact</w:t>
+      </w:r>
+      <w:r>
+        <w:t xml:space="preserve"> with the </w:t>
+      </w:r>
+      <w:r>
+        <w:rPr>
+          <w:b/>
+        </w:rPr>
+        <w:t>computer</w:t>
+      </w:r>
+      <w:r>
+        <w:t xml:space="preserve"> and </w:t>
+      </w:r>
+      <w:r>
+        <w:rPr>
+          <w:b/>
+        </w:rPr>
+        <w:t>make changes in</w:t>
+      </w:r>
+      <w:r>
+        <w:t xml:space="preserve"> the </w:t>
+      </w:r>
+      <w:r>
+        <w:rPr>
+          <w:b/>
+        </w:rPr>
+        <w:t>virtual machine</w:t>
+      </w:r>
+      <w:r>
+        <w:t xml:space="preserve">. </w:t>
+      </w:r>
+    </w:p>
+    <w:p>
+      <w:pPr>
+        <w:autoSpaceDE w:val="0"/>
+        <w:autoSpaceDN w:val="0"/>
+        <w:adjustRightInd w:val="0"/>
+        <w:spacing w:after="0" w:line="240" w:lineRule="auto"/>
+      </w:pPr>
+    </w:p>
+    <w:p>
+      <w:pPr>
+        <w:autoSpaceDE w:val="0"/>
+        <w:autoSpaceDN w:val="0"/>
+        <w:adjustRightInd w:val="0"/>
+        <w:spacing w:after="0" w:line="240" w:lineRule="auto"/>
+      </w:pPr>
+      <w:r>
+        <w:t>For</w:t>
+      </w:r>
+      <w:r>
+        <w:t xml:space="preserve"> </w:t>
+      </w:r>
+      <w:r>
+        <w:t>example, if you make a mistake in a program that lacks an undo feature, you</w:t>
+      </w:r>
+      <w:r>
+        <w:t xml:space="preserve"> </w:t>
+      </w:r>
+      <w:r>
+        <w:t>can restore your virtual machine to the point prior to that mistake to do</w:t>
+      </w:r>
+      <w:r>
+        <w:t xml:space="preserve"> </w:t>
+      </w:r>
+      <w:r>
+        <w:t>something different.</w:t>
+      </w:r>
+    </w:p>
+    <w:p>
+      <w:pPr>
+        <w:autoSpaceDE w:val="0"/>
+        <w:autoSpaceDN w:val="0"/>
+        <w:adjustRightInd w:val="0"/>
+        <w:spacing w:after="0" w:line="240" w:lineRule="auto"/>
+      </w:pPr>
+    </w:p>
+    <w:p>
+      <w:pPr>
+        <w:pBdr>
+          <w:bottom w:val="dashed" w:sz="4" w:space="1" w:color="auto"/>
+        </w:pBdr>
+        <w:autoSpaceDE w:val="0"/>
+        <w:autoSpaceDN w:val="0"/>
+        <w:adjustRightInd w:val="0"/>
+        <w:spacing w:after="0" w:line="240" w:lineRule="auto"/>
+      </w:pPr>
       <w:bookmarkStart w:id="0" w:name="_GoBack"/>
       <w:bookmarkEnd w:id="0"/>
     </w:p>
@@ -1612,7 +2461,6 @@
   <w:style w:type="character" w:default="1" w:styleId="DefaultParagraphFont">
     <w:name w:val="Default Paragraph Font"/>
     <w:uiPriority w:val="1"/>
-    <w:semiHidden/>
     <w:unhideWhenUsed/>
   </w:style>
   <w:style w:type="table" w:default="1" w:styleId="TableNormal">

</xml_diff>